<commit_message>
proper audios added with custom
</commit_message>
<xml_diff>
--- a/Sharama Travels_Pune-Latur-8530.docx
+++ b/Sharama Travels_Pune-Latur-8530.docx
@@ -6540,17 +6540,7 @@
                 <w:sz w:val="28"/>
                 <w:szCs w:val="28"/>
               </w:rPr>
-              <w:t>रामेगां</w:t>
-            </w:r>
-            <w:bookmarkStart w:id="0" w:name="_GoBack"/>
-            <w:bookmarkEnd w:id="0"/>
-            <w:r>
-              <w:rPr>
-                <w:rFonts w:ascii="Nirmala UI" w:hAnsi="Nirmala UI" w:cs="Nirmala UI" w:hint="cs"/>
-                <w:sz w:val="28"/>
-                <w:szCs w:val="28"/>
-              </w:rPr>
-              <w:t>व</w:t>
+              <w:t>रामेगांव</w:t>
             </w:r>
           </w:p>
         </w:tc>
@@ -9326,13 +9316,25 @@
               <w:jc w:val="both"/>
               <w:textAlignment w:val="baseline"/>
               <w:rPr>
-                <w:rFonts w:ascii="Liberation Serif" w:eastAsia="Droid Sans Fallback" w:hAnsi="Liberation Serif" w:cs="FreeSans"/>
-                <w:kern w:val="3"/>
-                <w:sz w:val="36"/>
-                <w:szCs w:val="36"/>
-                <w:lang w:eastAsia="zh-CN" w:bidi="hi-IN"/>
-              </w:rPr>
-            </w:pPr>
+                <w:rFonts w:ascii="Arial" w:eastAsia="Droid Sans Fallback" w:hAnsi="Arial" w:cs="Arial"/>
+                <w:kern w:val="3"/>
+                <w:sz w:val="36"/>
+                <w:szCs w:val="36"/>
+                <w:lang w:eastAsia="zh-CN" w:bidi="hi-IN"/>
+              </w:rPr>
+            </w:pPr>
+            <w:r>
+              <w:rPr>
+                <w:rFonts w:ascii="Arial" w:eastAsia="Droid Sans Fallback" w:hAnsi="Arial" w:cs="Arial"/>
+                <w:kern w:val="3"/>
+                <w:sz w:val="36"/>
+                <w:szCs w:val="36"/>
+                <w:lang w:eastAsia="zh-CN" w:bidi="hi-IN"/>
+              </w:rPr>
+              <w:t xml:space="preserve">Custom </w:t>
+            </w:r>
+            <w:bookmarkStart w:id="0" w:name="_GoBack"/>
+            <w:bookmarkEnd w:id="0"/>
           </w:p>
         </w:tc>
       </w:tr>

</xml_diff>